<commit_message>
raw data in docx
</commit_message>
<xml_diff>
--- a/heuristic_analysis.docx
+++ b/heuristic_analysis.docx
@@ -310,7 +310,6 @@
     <w:p>
       <w:pPr>
         <w:rPr>
-          <w:rFonts w:hint="eastAsia"/>
           <w:sz w:val="22"/>
         </w:rPr>
       </w:pPr>
@@ -399,12 +398,275 @@
     <w:p>
       <w:pPr>
         <w:rPr>
+          <w:rFonts w:hint="eastAsia"/>
           <w:sz w:val="22"/>
         </w:rPr>
       </w:pPr>
       <w:proofErr w:type="spellStart"/>
       <w:r>
         <w:rPr>
+          <w:rFonts w:hint="eastAsia"/>
+          <w:sz w:val="22"/>
+        </w:rPr>
+        <w:t>Uniform</w:t>
+      </w:r>
+      <w:r>
+        <w:rPr>
+          <w:sz w:val="22"/>
+        </w:rPr>
+        <w:t>_cost_search</w:t>
+      </w:r>
+      <w:proofErr w:type="spellEnd"/>
+    </w:p>
+    <w:p>
+      <w:pPr>
+        <w:rPr>
+          <w:sz w:val="22"/>
+        </w:rPr>
+      </w:pPr>
+      <w:r>
+        <w:rPr>
+          <w:sz w:val="22"/>
+        </w:rPr>
+        <w:t>Expansions   Goal Tests   New Nodes</w:t>
+      </w:r>
+    </w:p>
+    <w:p>
+      <w:pPr>
+        <w:rPr>
+          <w:sz w:val="22"/>
+        </w:rPr>
+      </w:pPr>
+      <w:r>
+        <w:rPr>
+          <w:sz w:val="22"/>
+        </w:rPr>
+        <w:t xml:space="preserve">    55          57         224</w:t>
+      </w:r>
+    </w:p>
+    <w:p>
+      <w:pPr>
+        <w:rPr>
+          <w:sz w:val="22"/>
+        </w:rPr>
+      </w:pPr>
+      <w:r>
+        <w:rPr>
+          <w:sz w:val="22"/>
+        </w:rPr>
+        <w:t xml:space="preserve">Plan length: </w:t>
+      </w:r>
+      <w:proofErr w:type="gramStart"/>
+      <w:r>
+        <w:rPr>
+          <w:sz w:val="22"/>
+        </w:rPr>
+        <w:t>6  Time</w:t>
+      </w:r>
+      <w:proofErr w:type="gramEnd"/>
+      <w:r>
+        <w:rPr>
+          <w:sz w:val="22"/>
+        </w:rPr>
+        <w:t xml:space="preserve"> elapsed in seconds: 0.027921747857102518</w:t>
+      </w:r>
+    </w:p>
+    <w:p>
+      <w:pPr>
+        <w:rPr>
+          <w:sz w:val="22"/>
+        </w:rPr>
+      </w:pPr>
+    </w:p>
+    <w:p>
+      <w:pPr>
+        <w:rPr>
+          <w:rFonts w:hint="eastAsia"/>
+          <w:sz w:val="22"/>
+        </w:rPr>
+      </w:pPr>
+      <w:r>
+        <w:rPr>
+          <w:rFonts w:hint="eastAsia"/>
+          <w:sz w:val="22"/>
+        </w:rPr>
+        <w:t xml:space="preserve">A* </w:t>
+      </w:r>
+      <w:r>
+        <w:rPr>
+          <w:sz w:val="22"/>
+        </w:rPr>
+        <w:t xml:space="preserve">ignore </w:t>
+      </w:r>
+      <w:proofErr w:type="spellStart"/>
+      <w:r>
+        <w:rPr>
+          <w:sz w:val="22"/>
+        </w:rPr>
+        <w:t>precondiction</w:t>
+      </w:r>
+      <w:proofErr w:type="spellEnd"/>
+    </w:p>
+    <w:p>
+      <w:pPr>
+        <w:rPr>
+          <w:sz w:val="22"/>
+        </w:rPr>
+      </w:pPr>
+      <w:r>
+        <w:rPr>
+          <w:sz w:val="22"/>
+        </w:rPr>
+        <w:t>Expansions   Goal Tests   New Nodes</w:t>
+      </w:r>
+    </w:p>
+    <w:p>
+      <w:pPr>
+        <w:rPr>
+          <w:sz w:val="22"/>
+        </w:rPr>
+      </w:pPr>
+      <w:r>
+        <w:rPr>
+          <w:sz w:val="22"/>
+        </w:rPr>
+        <w:t xml:space="preserve">    41          43         170</w:t>
+      </w:r>
+    </w:p>
+    <w:p>
+      <w:pPr>
+        <w:rPr>
+          <w:sz w:val="22"/>
+        </w:rPr>
+      </w:pPr>
+    </w:p>
+    <w:p>
+      <w:pPr>
+        <w:rPr>
+          <w:sz w:val="22"/>
+        </w:rPr>
+      </w:pPr>
+      <w:r>
+        <w:rPr>
+          <w:sz w:val="22"/>
+        </w:rPr>
+        <w:lastRenderedPageBreak/>
+        <w:t xml:space="preserve">Plan length: </w:t>
+      </w:r>
+      <w:proofErr w:type="gramStart"/>
+      <w:r>
+        <w:rPr>
+          <w:sz w:val="22"/>
+        </w:rPr>
+        <w:t>6  Time</w:t>
+      </w:r>
+      <w:proofErr w:type="gramEnd"/>
+      <w:r>
+        <w:rPr>
+          <w:sz w:val="22"/>
+        </w:rPr>
+        <w:t xml:space="preserve"> elapsed in seconds: 0.02728362555688757</w:t>
+      </w:r>
+    </w:p>
+    <w:p>
+      <w:pPr>
+        <w:rPr>
+          <w:sz w:val="22"/>
+        </w:rPr>
+      </w:pPr>
+    </w:p>
+    <w:p>
+      <w:pPr>
+        <w:rPr>
+          <w:rFonts w:hint="eastAsia"/>
+          <w:sz w:val="22"/>
+        </w:rPr>
+      </w:pPr>
+      <w:r>
+        <w:rPr>
+          <w:rFonts w:hint="eastAsia"/>
+          <w:sz w:val="22"/>
+        </w:rPr>
+        <w:t>A* level sum</w:t>
+      </w:r>
+    </w:p>
+    <w:p>
+      <w:pPr>
+        <w:rPr>
+          <w:sz w:val="22"/>
+        </w:rPr>
+      </w:pPr>
+      <w:r>
+        <w:rPr>
+          <w:sz w:val="22"/>
+        </w:rPr>
+        <w:t>Expansions   Goal Tests   New Nodes</w:t>
+      </w:r>
+    </w:p>
+    <w:p>
+      <w:pPr>
+        <w:rPr>
+          <w:sz w:val="22"/>
+        </w:rPr>
+      </w:pPr>
+      <w:r>
+        <w:rPr>
+          <w:sz w:val="22"/>
+        </w:rPr>
+        <w:t xml:space="preserve">    11          13          50</w:t>
+      </w:r>
+    </w:p>
+    <w:p>
+      <w:pPr>
+        <w:rPr>
+          <w:sz w:val="22"/>
+        </w:rPr>
+      </w:pPr>
+      <w:r>
+        <w:rPr>
+          <w:sz w:val="22"/>
+        </w:rPr>
+        <w:t xml:space="preserve">Plan length: </w:t>
+      </w:r>
+      <w:proofErr w:type="gramStart"/>
+      <w:r>
+        <w:rPr>
+          <w:sz w:val="22"/>
+        </w:rPr>
+        <w:t>6  Time</w:t>
+      </w:r>
+      <w:proofErr w:type="gramEnd"/>
+      <w:r>
+        <w:rPr>
+          <w:sz w:val="22"/>
+        </w:rPr>
+        <w:t xml:space="preserve"> elapsed in seconds: 0.5614947241826885</w:t>
+      </w:r>
+    </w:p>
+    <w:p>
+      <w:pPr>
+        <w:rPr>
+          <w:sz w:val="22"/>
+        </w:rPr>
+      </w:pPr>
+    </w:p>
+    <w:p>
+      <w:pPr>
+        <w:rPr>
+          <w:rFonts w:hint="eastAsia"/>
+          <w:sz w:val="22"/>
+        </w:rPr>
+      </w:pPr>
+    </w:p>
+    <w:p>
+      <w:pPr>
+        <w:rPr>
+          <w:sz w:val="22"/>
+        </w:rPr>
+      </w:pPr>
+      <w:proofErr w:type="spellStart"/>
+      <w:r>
+        <w:rPr>
           <w:sz w:val="22"/>
         </w:rPr>
         <w:t>astar_search</w:t>
@@ -508,10 +770,245 @@
     <w:p>
       <w:pPr>
         <w:rPr>
-          <w:rFonts w:hint="eastAsia"/>
-          <w:sz w:val="22"/>
-        </w:rPr>
-      </w:pPr>
+          <w:sz w:val="22"/>
+        </w:rPr>
+      </w:pPr>
+    </w:p>
+    <w:p>
+      <w:pPr>
+        <w:rPr>
+          <w:sz w:val="22"/>
+        </w:rPr>
+      </w:pPr>
+      <w:r>
+        <w:rPr>
+          <w:sz w:val="22"/>
+        </w:rPr>
+        <w:t>Problem2</w:t>
+      </w:r>
+    </w:p>
+    <w:p>
+      <w:pPr>
+        <w:rPr>
+          <w:sz w:val="22"/>
+        </w:rPr>
+      </w:pPr>
+      <w:r>
+        <w:rPr>
+          <w:sz w:val="22"/>
+        </w:rPr>
+        <w:t>Optimal Path:</w:t>
+      </w:r>
+    </w:p>
+    <w:p>
+      <w:pPr>
+        <w:rPr>
+          <w:sz w:val="22"/>
+        </w:rPr>
+      </w:pPr>
+      <w:proofErr w:type="gramStart"/>
+      <w:r>
+        <w:rPr>
+          <w:sz w:val="22"/>
+        </w:rPr>
+        <w:t>Load(</w:t>
+      </w:r>
+      <w:proofErr w:type="gramEnd"/>
+      <w:r>
+        <w:rPr>
+          <w:sz w:val="22"/>
+        </w:rPr>
+        <w:t>C1, P1, SFO)</w:t>
+      </w:r>
+    </w:p>
+    <w:p>
+      <w:pPr>
+        <w:rPr>
+          <w:sz w:val="22"/>
+        </w:rPr>
+      </w:pPr>
+      <w:proofErr w:type="gramStart"/>
+      <w:r>
+        <w:rPr>
+          <w:sz w:val="22"/>
+        </w:rPr>
+        <w:t>Load(</w:t>
+      </w:r>
+      <w:proofErr w:type="gramEnd"/>
+      <w:r>
+        <w:rPr>
+          <w:sz w:val="22"/>
+        </w:rPr>
+        <w:t>C2, P2, JFK)</w:t>
+      </w:r>
+    </w:p>
+    <w:p>
+      <w:pPr>
+        <w:rPr>
+          <w:sz w:val="22"/>
+        </w:rPr>
+      </w:pPr>
+      <w:proofErr w:type="gramStart"/>
+      <w:r>
+        <w:rPr>
+          <w:sz w:val="22"/>
+        </w:rPr>
+        <w:t>Load(</w:t>
+      </w:r>
+      <w:proofErr w:type="gramEnd"/>
+      <w:r>
+        <w:rPr>
+          <w:sz w:val="22"/>
+        </w:rPr>
+        <w:t>C3, P3, ATL)</w:t>
+      </w:r>
+    </w:p>
+    <w:p>
+      <w:pPr>
+        <w:rPr>
+          <w:sz w:val="22"/>
+        </w:rPr>
+      </w:pPr>
+      <w:proofErr w:type="gramStart"/>
+      <w:r>
+        <w:rPr>
+          <w:sz w:val="22"/>
+        </w:rPr>
+        <w:t>Fly(</w:t>
+      </w:r>
+      <w:proofErr w:type="gramEnd"/>
+      <w:r>
+        <w:rPr>
+          <w:sz w:val="22"/>
+        </w:rPr>
+        <w:t>P1, SFO, JFK)</w:t>
+      </w:r>
+    </w:p>
+    <w:p>
+      <w:pPr>
+        <w:rPr>
+          <w:sz w:val="22"/>
+        </w:rPr>
+      </w:pPr>
+      <w:proofErr w:type="gramStart"/>
+      <w:r>
+        <w:rPr>
+          <w:sz w:val="22"/>
+        </w:rPr>
+        <w:t>Unload(</w:t>
+      </w:r>
+      <w:proofErr w:type="gramEnd"/>
+      <w:r>
+        <w:rPr>
+          <w:sz w:val="22"/>
+        </w:rPr>
+        <w:t>C1, P1, JFK)</w:t>
+      </w:r>
+    </w:p>
+    <w:p>
+      <w:pPr>
+        <w:rPr>
+          <w:sz w:val="22"/>
+        </w:rPr>
+      </w:pPr>
+      <w:proofErr w:type="gramStart"/>
+      <w:r>
+        <w:rPr>
+          <w:sz w:val="22"/>
+        </w:rPr>
+        <w:t>Fly(</w:t>
+      </w:r>
+      <w:proofErr w:type="gramEnd"/>
+      <w:r>
+        <w:rPr>
+          <w:sz w:val="22"/>
+        </w:rPr>
+        <w:t>P2, JFK, SFO)</w:t>
+      </w:r>
+    </w:p>
+    <w:p>
+      <w:pPr>
+        <w:rPr>
+          <w:sz w:val="22"/>
+        </w:rPr>
+      </w:pPr>
+      <w:proofErr w:type="gramStart"/>
+      <w:r>
+        <w:rPr>
+          <w:sz w:val="22"/>
+        </w:rPr>
+        <w:t>Unload(</w:t>
+      </w:r>
+      <w:proofErr w:type="gramEnd"/>
+      <w:r>
+        <w:rPr>
+          <w:sz w:val="22"/>
+        </w:rPr>
+        <w:t>C2, P2, SFO)</w:t>
+      </w:r>
+    </w:p>
+    <w:p>
+      <w:pPr>
+        <w:rPr>
+          <w:sz w:val="22"/>
+        </w:rPr>
+      </w:pPr>
+      <w:proofErr w:type="gramStart"/>
+      <w:r>
+        <w:rPr>
+          <w:sz w:val="22"/>
+        </w:rPr>
+        <w:t>Fly(</w:t>
+      </w:r>
+      <w:proofErr w:type="gramEnd"/>
+      <w:r>
+        <w:rPr>
+          <w:sz w:val="22"/>
+        </w:rPr>
+        <w:t>P3, ATL, SFO)</w:t>
+      </w:r>
+    </w:p>
+    <w:p>
+      <w:pPr>
+        <w:rPr>
+          <w:sz w:val="22"/>
+        </w:rPr>
+      </w:pPr>
+      <w:proofErr w:type="gramStart"/>
+      <w:r>
+        <w:rPr>
+          <w:sz w:val="22"/>
+        </w:rPr>
+        <w:t>Unload(</w:t>
+      </w:r>
+      <w:proofErr w:type="gramEnd"/>
+      <w:r>
+        <w:rPr>
+          <w:sz w:val="22"/>
+        </w:rPr>
+        <w:t>C3, P3, SFO)</w:t>
+      </w:r>
+    </w:p>
+    <w:p>
+      <w:pPr>
+        <w:rPr>
+          <w:sz w:val="22"/>
+        </w:rPr>
+      </w:pPr>
+    </w:p>
+    <w:p>
+      <w:pPr>
+        <w:rPr>
+          <w:sz w:val="22"/>
+        </w:rPr>
+      </w:pPr>
+      <w:r>
+        <w:rPr>
+          <w:rFonts w:hint="eastAsia"/>
+          <w:sz w:val="22"/>
+        </w:rPr>
+        <w:t>Breadth First Search</w:t>
+      </w:r>
     </w:p>
     <w:p>
       <w:pPr>
@@ -524,7 +1021,539 @@
           <w:sz w:val="22"/>
         </w:rPr>
         <w:lastRenderedPageBreak/>
-        <w:t>Problem2</w:t>
+        <w:t>Expansions   Goal Tests   New Nodes</w:t>
+      </w:r>
+    </w:p>
+    <w:p>
+      <w:pPr>
+        <w:rPr>
+          <w:sz w:val="22"/>
+        </w:rPr>
+      </w:pPr>
+      <w:r>
+        <w:rPr>
+          <w:sz w:val="22"/>
+        </w:rPr>
+        <w:t xml:space="preserve">   3346        4612       30534</w:t>
+      </w:r>
+    </w:p>
+    <w:p>
+      <w:pPr>
+        <w:rPr>
+          <w:sz w:val="22"/>
+        </w:rPr>
+      </w:pPr>
+      <w:r>
+        <w:rPr>
+          <w:sz w:val="22"/>
+        </w:rPr>
+        <w:t xml:space="preserve">Plan length: </w:t>
+      </w:r>
+      <w:proofErr w:type="gramStart"/>
+      <w:r>
+        <w:rPr>
+          <w:sz w:val="22"/>
+        </w:rPr>
+        <w:t>9  Time</w:t>
+      </w:r>
+      <w:proofErr w:type="gramEnd"/>
+      <w:r>
+        <w:rPr>
+          <w:sz w:val="22"/>
+        </w:rPr>
+        <w:t xml:space="preserve"> elapsed in seconds: 10.038129915</w:t>
+      </w:r>
+    </w:p>
+    <w:p>
+      <w:pPr>
+        <w:rPr>
+          <w:sz w:val="22"/>
+        </w:rPr>
+      </w:pPr>
+      <w:r>
+        <w:rPr>
+          <w:sz w:val="22"/>
+        </w:rPr>
+        <w:t>S</w:t>
+      </w:r>
+      <w:r>
+        <w:rPr>
+          <w:rFonts w:hint="eastAsia"/>
+          <w:sz w:val="22"/>
+        </w:rPr>
+        <w:t>olution</w:t>
+      </w:r>
+      <w:r>
+        <w:rPr>
+          <w:sz w:val="22"/>
+        </w:rPr>
+        <w:t xml:space="preserve"> is optimal</w:t>
+      </w:r>
+    </w:p>
+    <w:p>
+      <w:pPr>
+        <w:rPr>
+          <w:sz w:val="22"/>
+        </w:rPr>
+      </w:pPr>
+    </w:p>
+    <w:p>
+      <w:pPr>
+        <w:rPr>
+          <w:sz w:val="22"/>
+        </w:rPr>
+      </w:pPr>
+      <w:r>
+        <w:rPr>
+          <w:rFonts w:hint="eastAsia"/>
+          <w:sz w:val="22"/>
+        </w:rPr>
+        <w:t>Depth First Tree Search:</w:t>
+      </w:r>
+    </w:p>
+    <w:p>
+      <w:pPr>
+        <w:rPr>
+          <w:sz w:val="22"/>
+        </w:rPr>
+      </w:pPr>
+      <w:r>
+        <w:rPr>
+          <w:sz w:val="22"/>
+        </w:rPr>
+        <w:t>Expansions   Goal Tests   New Nodes</w:t>
+      </w:r>
+    </w:p>
+    <w:p>
+      <w:pPr>
+        <w:rPr>
+          <w:sz w:val="22"/>
+        </w:rPr>
+      </w:pPr>
+      <w:r>
+        <w:rPr>
+          <w:sz w:val="22"/>
+        </w:rPr>
+        <w:t xml:space="preserve">   107         108         959</w:t>
+      </w:r>
+    </w:p>
+    <w:p>
+      <w:pPr>
+        <w:rPr>
+          <w:sz w:val="22"/>
+        </w:rPr>
+      </w:pPr>
+      <w:r>
+        <w:rPr>
+          <w:sz w:val="22"/>
+        </w:rPr>
+        <w:t xml:space="preserve">Plan length: </w:t>
+      </w:r>
+      <w:proofErr w:type="gramStart"/>
+      <w:r>
+        <w:rPr>
+          <w:sz w:val="22"/>
+        </w:rPr>
+        <w:t>105  Time</w:t>
+      </w:r>
+      <w:proofErr w:type="gramEnd"/>
+      <w:r>
+        <w:rPr>
+          <w:sz w:val="22"/>
+        </w:rPr>
+        <w:t xml:space="preserve"> elapsed in seconds: 0.24059331</w:t>
+      </w:r>
+    </w:p>
+    <w:p>
+      <w:pPr>
+        <w:rPr>
+          <w:sz w:val="22"/>
+        </w:rPr>
+      </w:pPr>
+      <w:r>
+        <w:rPr>
+          <w:sz w:val="22"/>
+        </w:rPr>
+        <w:t>The solution is not optimal</w:t>
+      </w:r>
+    </w:p>
+    <w:p>
+      <w:pPr>
+        <w:rPr>
+          <w:sz w:val="22"/>
+        </w:rPr>
+      </w:pPr>
+      <w:r>
+        <w:rPr>
+          <w:sz w:val="22"/>
+        </w:rPr>
+        <w:t>U</w:t>
+      </w:r>
+      <w:r>
+        <w:rPr>
+          <w:rFonts w:hint="eastAsia"/>
+          <w:sz w:val="22"/>
+        </w:rPr>
+        <w:t xml:space="preserve">niform </w:t>
+      </w:r>
+      <w:r>
+        <w:rPr>
+          <w:sz w:val="22"/>
+        </w:rPr>
+        <w:t>cost search</w:t>
+      </w:r>
+    </w:p>
+    <w:p>
+      <w:pPr>
+        <w:rPr>
+          <w:sz w:val="22"/>
+        </w:rPr>
+      </w:pPr>
+      <w:r>
+        <w:rPr>
+          <w:sz w:val="22"/>
+        </w:rPr>
+        <w:t>Expansions   Goal Tests   New Nodes</w:t>
+      </w:r>
+    </w:p>
+    <w:p>
+      <w:pPr>
+        <w:rPr>
+          <w:sz w:val="22"/>
+        </w:rPr>
+      </w:pPr>
+      <w:r>
+        <w:rPr>
+          <w:sz w:val="22"/>
+        </w:rPr>
+        <w:t xml:space="preserve">   4853        4855       44041</w:t>
+      </w:r>
+    </w:p>
+    <w:p>
+      <w:pPr>
+        <w:rPr>
+          <w:sz w:val="22"/>
+        </w:rPr>
+      </w:pPr>
+    </w:p>
+    <w:p>
+      <w:pPr>
+        <w:rPr>
+          <w:sz w:val="22"/>
+        </w:rPr>
+      </w:pPr>
+      <w:r>
+        <w:rPr>
+          <w:sz w:val="22"/>
+        </w:rPr>
+        <w:t xml:space="preserve">Plan length: </w:t>
+      </w:r>
+      <w:proofErr w:type="gramStart"/>
+      <w:r>
+        <w:rPr>
+          <w:sz w:val="22"/>
+        </w:rPr>
+        <w:t>9  Time</w:t>
+      </w:r>
+      <w:proofErr w:type="gramEnd"/>
+      <w:r>
+        <w:rPr>
+          <w:sz w:val="22"/>
+        </w:rPr>
+        <w:t xml:space="preserve"> elapsed in seconds: 8.90001719889099</w:t>
+      </w:r>
+    </w:p>
+    <w:p>
+      <w:pPr>
+        <w:rPr>
+          <w:sz w:val="22"/>
+        </w:rPr>
+      </w:pPr>
+    </w:p>
+    <w:p>
+      <w:pPr>
+        <w:rPr>
+          <w:rFonts w:hint="eastAsia"/>
+          <w:sz w:val="22"/>
+        </w:rPr>
+      </w:pPr>
+      <w:r>
+        <w:rPr>
+          <w:rFonts w:hint="eastAsia"/>
+          <w:sz w:val="22"/>
+        </w:rPr>
+        <w:t>A* ignore precondition</w:t>
+      </w:r>
+    </w:p>
+    <w:p>
+      <w:pPr>
+        <w:rPr>
+          <w:sz w:val="22"/>
+        </w:rPr>
+      </w:pPr>
+      <w:r>
+        <w:rPr>
+          <w:sz w:val="22"/>
+        </w:rPr>
+        <w:t>Expansions   Goal Tests   New Nodes</w:t>
+      </w:r>
+    </w:p>
+    <w:p>
+      <w:pPr>
+        <w:rPr>
+          <w:sz w:val="22"/>
+        </w:rPr>
+      </w:pPr>
+      <w:r>
+        <w:rPr>
+          <w:sz w:val="22"/>
+        </w:rPr>
+        <w:t xml:space="preserve">   1450        1452       13303</w:t>
+      </w:r>
+    </w:p>
+    <w:p>
+      <w:pPr>
+        <w:rPr>
+          <w:sz w:val="22"/>
+        </w:rPr>
+      </w:pPr>
+    </w:p>
+    <w:p>
+      <w:pPr>
+        <w:rPr>
+          <w:sz w:val="22"/>
+        </w:rPr>
+      </w:pPr>
+      <w:r>
+        <w:rPr>
+          <w:sz w:val="22"/>
+        </w:rPr>
+        <w:t xml:space="preserve">Plan length: </w:t>
+      </w:r>
+      <w:proofErr w:type="gramStart"/>
+      <w:r>
+        <w:rPr>
+          <w:sz w:val="22"/>
+        </w:rPr>
+        <w:t>9  Time</w:t>
+      </w:r>
+      <w:proofErr w:type="gramEnd"/>
+      <w:r>
+        <w:rPr>
+          <w:sz w:val="22"/>
+        </w:rPr>
+        <w:t xml:space="preserve"> elapsed in seconds: 3.1478440180698244</w:t>
+      </w:r>
+    </w:p>
+    <w:p>
+      <w:pPr>
+        <w:rPr>
+          <w:sz w:val="22"/>
+        </w:rPr>
+      </w:pPr>
+    </w:p>
+    <w:p>
+      <w:pPr>
+        <w:rPr>
+          <w:sz w:val="22"/>
+        </w:rPr>
+      </w:pPr>
+    </w:p>
+    <w:p>
+      <w:pPr>
+        <w:rPr>
+          <w:rFonts w:hint="eastAsia"/>
+          <w:sz w:val="22"/>
+        </w:rPr>
+      </w:pPr>
+      <w:r>
+        <w:rPr>
+          <w:rFonts w:hint="eastAsia"/>
+          <w:sz w:val="22"/>
+        </w:rPr>
+        <w:t>A* level sum</w:t>
+      </w:r>
+    </w:p>
+    <w:p>
+      <w:pPr>
+        <w:rPr>
+          <w:sz w:val="22"/>
+        </w:rPr>
+      </w:pPr>
+      <w:r>
+        <w:rPr>
+          <w:sz w:val="22"/>
+        </w:rPr>
+        <w:t>Expansions   Goal Tests   New Nodes</w:t>
+      </w:r>
+    </w:p>
+    <w:p>
+      <w:pPr>
+        <w:rPr>
+          <w:sz w:val="22"/>
+        </w:rPr>
+      </w:pPr>
+      <w:r>
+        <w:rPr>
+          <w:sz w:val="22"/>
+        </w:rPr>
+        <w:t xml:space="preserve">    86          88         841</w:t>
+      </w:r>
+    </w:p>
+    <w:p>
+      <w:pPr>
+        <w:rPr>
+          <w:sz w:val="22"/>
+        </w:rPr>
+      </w:pPr>
+    </w:p>
+    <w:p>
+      <w:pPr>
+        <w:rPr>
+          <w:sz w:val="22"/>
+        </w:rPr>
+      </w:pPr>
+      <w:r>
+        <w:rPr>
+          <w:sz w:val="22"/>
+        </w:rPr>
+        <w:t xml:space="preserve">Plan length: </w:t>
+      </w:r>
+      <w:proofErr w:type="gramStart"/>
+      <w:r>
+        <w:rPr>
+          <w:sz w:val="22"/>
+        </w:rPr>
+        <w:t>9  Time</w:t>
+      </w:r>
+      <w:proofErr w:type="gramEnd"/>
+      <w:r>
+        <w:rPr>
+          <w:sz w:val="22"/>
+        </w:rPr>
+        <w:t xml:space="preserve"> elapsed in seconds: 96.06445699676696</w:t>
+      </w:r>
+    </w:p>
+    <w:p>
+      <w:pPr>
+        <w:rPr>
+          <w:rFonts w:hint="eastAsia"/>
+          <w:sz w:val="22"/>
+        </w:rPr>
+      </w:pPr>
+    </w:p>
+    <w:p>
+      <w:pPr>
+        <w:rPr>
+          <w:sz w:val="22"/>
+        </w:rPr>
+      </w:pPr>
+      <w:proofErr w:type="spellStart"/>
+      <w:r>
+        <w:rPr>
+          <w:sz w:val="22"/>
+        </w:rPr>
+        <w:t>astar_search</w:t>
+      </w:r>
+      <w:proofErr w:type="spellEnd"/>
+      <w:r>
+        <w:rPr>
+          <w:sz w:val="22"/>
+        </w:rPr>
+        <w:t xml:space="preserve"> h_1:</w:t>
+      </w:r>
+    </w:p>
+    <w:p>
+      <w:pPr>
+        <w:rPr>
+          <w:sz w:val="22"/>
+        </w:rPr>
+      </w:pPr>
+      <w:r>
+        <w:rPr>
+          <w:sz w:val="22"/>
+        </w:rPr>
+        <w:lastRenderedPageBreak/>
+        <w:t>Expansions   Goal Tests   New Nodes</w:t>
+      </w:r>
+    </w:p>
+    <w:p>
+      <w:pPr>
+        <w:rPr>
+          <w:sz w:val="22"/>
+        </w:rPr>
+      </w:pPr>
+      <w:r>
+        <w:rPr>
+          <w:sz w:val="22"/>
+        </w:rPr>
+        <w:t xml:space="preserve">   4853        4855       44041</w:t>
+      </w:r>
+    </w:p>
+    <w:p>
+      <w:pPr>
+        <w:rPr>
+          <w:sz w:val="22"/>
+        </w:rPr>
+      </w:pPr>
+      <w:r>
+        <w:rPr>
+          <w:sz w:val="22"/>
+        </w:rPr>
+        <w:t xml:space="preserve">Plan length: </w:t>
+      </w:r>
+      <w:proofErr w:type="gramStart"/>
+      <w:r>
+        <w:rPr>
+          <w:sz w:val="22"/>
+        </w:rPr>
+        <w:t>9  Time</w:t>
+      </w:r>
+      <w:proofErr w:type="gramEnd"/>
+      <w:r>
+        <w:rPr>
+          <w:sz w:val="22"/>
+        </w:rPr>
+        <w:t xml:space="preserve"> elapsed in seconds: 8.8617554164</w:t>
+      </w:r>
+    </w:p>
+    <w:p>
+      <w:pPr>
+        <w:rPr>
+          <w:sz w:val="22"/>
+        </w:rPr>
+      </w:pPr>
+      <w:r>
+        <w:rPr>
+          <w:sz w:val="22"/>
+        </w:rPr>
+        <w:t>Solution is optimal</w:t>
+      </w:r>
+    </w:p>
+    <w:p>
+      <w:pPr>
+        <w:rPr>
+          <w:sz w:val="22"/>
+        </w:rPr>
+      </w:pPr>
+    </w:p>
+    <w:p>
+      <w:pPr>
+        <w:rPr>
+          <w:sz w:val="22"/>
+        </w:rPr>
+      </w:pPr>
+      <w:r>
+        <w:rPr>
+          <w:sz w:val="22"/>
+        </w:rPr>
+        <w:t>Problem</w:t>
+      </w:r>
+      <w:r>
+        <w:rPr>
+          <w:sz w:val="22"/>
+        </w:rPr>
+        <w:t>3</w:t>
       </w:r>
     </w:p>
     <w:p>
@@ -593,6 +1622,27 @@
         <w:rPr>
           <w:sz w:val="22"/>
         </w:rPr>
+        <w:t>Fly(</w:t>
+      </w:r>
+      <w:proofErr w:type="gramEnd"/>
+      <w:r>
+        <w:rPr>
+          <w:sz w:val="22"/>
+        </w:rPr>
+        <w:t>P2, JFK, ORD)</w:t>
+      </w:r>
+    </w:p>
+    <w:p>
+      <w:pPr>
+        <w:rPr>
+          <w:sz w:val="22"/>
+        </w:rPr>
+      </w:pPr>
+      <w:proofErr w:type="gramStart"/>
+      <w:r>
+        <w:rPr>
+          <w:sz w:val="22"/>
+        </w:rPr>
         <w:t>Load(</w:t>
       </w:r>
       <w:proofErr w:type="gramEnd"/>
@@ -600,7 +1650,7 @@
         <w:rPr>
           <w:sz w:val="22"/>
         </w:rPr>
-        <w:t>C3, P3, ATL)</w:t>
+        <w:t>C4, P2, ORD)</w:t>
       </w:r>
     </w:p>
     <w:p>
@@ -621,7 +1671,49 @@
         <w:rPr>
           <w:sz w:val="22"/>
         </w:rPr>
-        <w:t>P1, SFO, JFK)</w:t>
+        <w:t>P1, SFO, ATL)</w:t>
+      </w:r>
+    </w:p>
+    <w:p>
+      <w:pPr>
+        <w:rPr>
+          <w:sz w:val="22"/>
+        </w:rPr>
+      </w:pPr>
+      <w:proofErr w:type="gramStart"/>
+      <w:r>
+        <w:rPr>
+          <w:sz w:val="22"/>
+        </w:rPr>
+        <w:t>Load(</w:t>
+      </w:r>
+      <w:proofErr w:type="gramEnd"/>
+      <w:r>
+        <w:rPr>
+          <w:sz w:val="22"/>
+        </w:rPr>
+        <w:t>C3, P1, ATL)</w:t>
+      </w:r>
+    </w:p>
+    <w:p>
+      <w:pPr>
+        <w:rPr>
+          <w:sz w:val="22"/>
+        </w:rPr>
+      </w:pPr>
+      <w:proofErr w:type="gramStart"/>
+      <w:r>
+        <w:rPr>
+          <w:sz w:val="22"/>
+        </w:rPr>
+        <w:t>Fly(</w:t>
+      </w:r>
+      <w:proofErr w:type="gramEnd"/>
+      <w:r>
+        <w:rPr>
+          <w:sz w:val="22"/>
+        </w:rPr>
+        <w:t>P1, ATL, JFK)</w:t>
       </w:r>
     </w:p>
     <w:p>
@@ -656,6 +1748,27 @@
         <w:rPr>
           <w:sz w:val="22"/>
         </w:rPr>
+        <w:t>Unload(</w:t>
+      </w:r>
+      <w:proofErr w:type="gramEnd"/>
+      <w:r>
+        <w:rPr>
+          <w:sz w:val="22"/>
+        </w:rPr>
+        <w:t>C3, P1, JFK)</w:t>
+      </w:r>
+    </w:p>
+    <w:p>
+      <w:pPr>
+        <w:rPr>
+          <w:sz w:val="22"/>
+        </w:rPr>
+      </w:pPr>
+      <w:proofErr w:type="gramStart"/>
+      <w:r>
+        <w:rPr>
+          <w:sz w:val="22"/>
+        </w:rPr>
         <w:t>Fly(</w:t>
       </w:r>
       <w:proofErr w:type="gramEnd"/>
@@ -663,7 +1776,7 @@
         <w:rPr>
           <w:sz w:val="22"/>
         </w:rPr>
-        <w:t>P2, JFK, SFO)</w:t>
+        <w:t>P2, ORD, SFO)</w:t>
       </w:r>
     </w:p>
     <w:p>
@@ -698,27 +1811,6 @@
         <w:rPr>
           <w:sz w:val="22"/>
         </w:rPr>
-        <w:t>Fly(</w:t>
-      </w:r>
-      <w:proofErr w:type="gramEnd"/>
-      <w:r>
-        <w:rPr>
-          <w:sz w:val="22"/>
-        </w:rPr>
-        <w:t>P3, ATL, SFO)</w:t>
-      </w:r>
-    </w:p>
-    <w:p>
-      <w:pPr>
-        <w:rPr>
-          <w:sz w:val="22"/>
-        </w:rPr>
-      </w:pPr>
-      <w:proofErr w:type="gramStart"/>
-      <w:r>
-        <w:rPr>
-          <w:sz w:val="22"/>
-        </w:rPr>
         <w:t>Unload(</w:t>
       </w:r>
       <w:proofErr w:type="gramEnd"/>
@@ -726,20 +1818,19 @@
         <w:rPr>
           <w:sz w:val="22"/>
         </w:rPr>
-        <w:t>C3, P3, SFO)</w:t>
-      </w:r>
-    </w:p>
-    <w:p>
-      <w:pPr>
-        <w:rPr>
-          <w:sz w:val="22"/>
-        </w:rPr>
-      </w:pPr>
-    </w:p>
-    <w:p>
-      <w:pPr>
-        <w:rPr>
-          <w:rFonts w:hint="eastAsia"/>
+        <w:t>C4, P2, SFO)</w:t>
+      </w:r>
+    </w:p>
+    <w:p>
+      <w:pPr>
+        <w:rPr>
+          <w:sz w:val="22"/>
+        </w:rPr>
+      </w:pPr>
+    </w:p>
+    <w:p>
+      <w:pPr>
+        <w:rPr>
           <w:sz w:val="22"/>
         </w:rPr>
       </w:pPr>
@@ -774,7 +1865,7 @@
         <w:rPr>
           <w:sz w:val="22"/>
         </w:rPr>
-        <w:t xml:space="preserve">   3346        4612       30534</w:t>
+        <w:t xml:space="preserve">  14663       18098       129631</w:t>
       </w:r>
     </w:p>
     <w:p>
@@ -794,14 +1885,14 @@
         <w:rPr>
           <w:sz w:val="22"/>
         </w:rPr>
-        <w:t>9  Time</w:t>
-      </w:r>
-      <w:proofErr w:type="gramEnd"/>
-      <w:r>
-        <w:rPr>
-          <w:sz w:val="22"/>
-        </w:rPr>
-        <w:t xml:space="preserve"> elapsed in seconds: 10.038129915</w:t>
+        <w:t>12  Time</w:t>
+      </w:r>
+      <w:proofErr w:type="gramEnd"/>
+      <w:r>
+        <w:rPr>
+          <w:sz w:val="22"/>
+        </w:rPr>
+        <w:t xml:space="preserve"> elapsed in seconds: 69.50336042818849</w:t>
       </w:r>
     </w:p>
     <w:p>
@@ -840,7 +1931,6 @@
     <w:p>
       <w:pPr>
         <w:rPr>
-          <w:rFonts w:hint="eastAsia"/>
           <w:sz w:val="22"/>
         </w:rPr>
       </w:pPr>
@@ -875,7 +1965,7 @@
         <w:rPr>
           <w:sz w:val="22"/>
         </w:rPr>
-        <w:t xml:space="preserve">   107         108         959</w:t>
+        <w:t xml:space="preserve">   408         409         3364</w:t>
       </w:r>
     </w:p>
     <w:p>
@@ -895,26 +1985,27 @@
         <w:rPr>
           <w:sz w:val="22"/>
         </w:rPr>
-        <w:t>105  Time</w:t>
-      </w:r>
-      <w:proofErr w:type="gramEnd"/>
-      <w:r>
-        <w:rPr>
-          <w:sz w:val="22"/>
-        </w:rPr>
-        <w:t xml:space="preserve"> elapsed in seconds: 0.24059331</w:t>
-      </w:r>
-    </w:p>
-    <w:p>
-      <w:pPr>
-        <w:rPr>
-          <w:sz w:val="22"/>
-        </w:rPr>
-      </w:pPr>
-      <w:r>
-        <w:rPr>
-          <w:sz w:val="22"/>
-        </w:rPr>
+        <w:t>392  Time</w:t>
+      </w:r>
+      <w:proofErr w:type="gramEnd"/>
+      <w:r>
+        <w:rPr>
+          <w:sz w:val="22"/>
+        </w:rPr>
+        <w:t xml:space="preserve"> elapsed in seconds: 1.1771682549872313</w:t>
+      </w:r>
+    </w:p>
+    <w:p>
+      <w:pPr>
+        <w:rPr>
+          <w:sz w:val="22"/>
+        </w:rPr>
+      </w:pPr>
+      <w:r>
+        <w:rPr>
+          <w:sz w:val="22"/>
+        </w:rPr>
+        <w:lastRenderedPageBreak/>
         <w:t>The solution is not optimal</w:t>
       </w:r>
     </w:p>
@@ -928,22 +2019,16 @@
     <w:p>
       <w:pPr>
         <w:rPr>
-          <w:sz w:val="22"/>
-        </w:rPr>
-      </w:pPr>
-      <w:proofErr w:type="spellStart"/>
-      <w:r>
-        <w:rPr>
-          <w:sz w:val="22"/>
-        </w:rPr>
-        <w:t>astar_search</w:t>
-      </w:r>
-      <w:proofErr w:type="spellEnd"/>
-      <w:r>
-        <w:rPr>
-          <w:sz w:val="22"/>
-        </w:rPr>
-        <w:t xml:space="preserve"> h_1:</w:t>
+          <w:rFonts w:hint="eastAsia"/>
+          <w:sz w:val="22"/>
+        </w:rPr>
+      </w:pPr>
+      <w:r>
+        <w:rPr>
+          <w:rFonts w:hint="eastAsia"/>
+          <w:sz w:val="22"/>
+        </w:rPr>
+        <w:t>Uniform cost search</w:t>
       </w:r>
     </w:p>
     <w:p>
@@ -969,7 +2054,29 @@
         <w:rPr>
           <w:sz w:val="22"/>
         </w:rPr>
-        <w:t xml:space="preserve">   4853        4855       44041</w:t>
+        <w:t xml:space="preserve">  18235       18237       159716</w:t>
+      </w:r>
+    </w:p>
+    <w:p>
+      <w:pPr>
+        <w:rPr>
+          <w:sz w:val="22"/>
+        </w:rPr>
+      </w:pPr>
+    </w:p>
+    <w:p>
+      <w:pPr>
+        <w:rPr>
+          <w:rFonts w:hint="eastAsia"/>
+          <w:sz w:val="22"/>
+        </w:rPr>
+      </w:pPr>
+      <w:r>
+        <w:rPr>
+          <w:rFonts w:hint="eastAsia"/>
+          <w:sz w:val="22"/>
+        </w:rPr>
+        <w:t>A* ignore precondition</w:t>
       </w:r>
     </w:p>
     <w:p>
@@ -989,342 +2096,22 @@
         <w:rPr>
           <w:sz w:val="22"/>
         </w:rPr>
-        <w:t>9  Time</w:t>
-      </w:r>
-      <w:proofErr w:type="gramEnd"/>
-      <w:r>
-        <w:rPr>
-          <w:sz w:val="22"/>
-        </w:rPr>
-        <w:t xml:space="preserve"> elapsed in seconds: 8.8617554164</w:t>
-      </w:r>
-    </w:p>
-    <w:p>
-      <w:pPr>
-        <w:rPr>
-          <w:sz w:val="22"/>
-        </w:rPr>
-      </w:pPr>
-      <w:r>
-        <w:rPr>
-          <w:sz w:val="22"/>
-        </w:rPr>
-        <w:t>Solution is optimal</w:t>
-      </w:r>
-    </w:p>
-    <w:p>
-      <w:pPr>
-        <w:rPr>
-          <w:sz w:val="22"/>
-        </w:rPr>
-      </w:pPr>
-    </w:p>
-    <w:p>
-      <w:pPr>
-        <w:rPr>
-          <w:sz w:val="22"/>
-        </w:rPr>
-      </w:pPr>
-      <w:r>
-        <w:rPr>
-          <w:sz w:val="22"/>
-        </w:rPr>
-        <w:lastRenderedPageBreak/>
-        <w:t>Problem</w:t>
-      </w:r>
-      <w:r>
-        <w:rPr>
-          <w:sz w:val="22"/>
-        </w:rPr>
-        <w:t>3</w:t>
-      </w:r>
-    </w:p>
-    <w:p>
-      <w:pPr>
-        <w:rPr>
-          <w:sz w:val="22"/>
-        </w:rPr>
-      </w:pPr>
-      <w:r>
-        <w:rPr>
-          <w:sz w:val="22"/>
-        </w:rPr>
-        <w:t>Optimal Path:</w:t>
-      </w:r>
-    </w:p>
-    <w:p>
-      <w:pPr>
-        <w:rPr>
-          <w:sz w:val="22"/>
-        </w:rPr>
-      </w:pPr>
-      <w:proofErr w:type="gramStart"/>
-      <w:r>
-        <w:rPr>
-          <w:sz w:val="22"/>
-        </w:rPr>
-        <w:t>Load(</w:t>
-      </w:r>
-      <w:proofErr w:type="gramEnd"/>
-      <w:r>
-        <w:rPr>
-          <w:sz w:val="22"/>
-        </w:rPr>
-        <w:t>C1, P1, SFO)</w:t>
-      </w:r>
-    </w:p>
-    <w:p>
-      <w:pPr>
-        <w:rPr>
-          <w:sz w:val="22"/>
-        </w:rPr>
-      </w:pPr>
-      <w:proofErr w:type="gramStart"/>
-      <w:r>
-        <w:rPr>
-          <w:sz w:val="22"/>
-        </w:rPr>
-        <w:t>Load(</w:t>
-      </w:r>
-      <w:proofErr w:type="gramEnd"/>
-      <w:r>
-        <w:rPr>
-          <w:sz w:val="22"/>
-        </w:rPr>
-        <w:t>C2, P2, JFK)</w:t>
-      </w:r>
-    </w:p>
-    <w:p>
-      <w:pPr>
-        <w:rPr>
-          <w:sz w:val="22"/>
-        </w:rPr>
-      </w:pPr>
-      <w:proofErr w:type="gramStart"/>
-      <w:r>
-        <w:rPr>
-          <w:sz w:val="22"/>
-        </w:rPr>
-        <w:t>Fly(</w:t>
-      </w:r>
-      <w:proofErr w:type="gramEnd"/>
-      <w:r>
-        <w:rPr>
-          <w:sz w:val="22"/>
-        </w:rPr>
-        <w:t>P2, JFK, ORD)</w:t>
-      </w:r>
-    </w:p>
-    <w:p>
-      <w:pPr>
-        <w:rPr>
-          <w:sz w:val="22"/>
-        </w:rPr>
-      </w:pPr>
-      <w:proofErr w:type="gramStart"/>
-      <w:r>
-        <w:rPr>
-          <w:sz w:val="22"/>
-        </w:rPr>
-        <w:t>Load(</w:t>
-      </w:r>
-      <w:proofErr w:type="gramEnd"/>
-      <w:r>
-        <w:rPr>
-          <w:sz w:val="22"/>
-        </w:rPr>
-        <w:t>C4, P2, ORD)</w:t>
-      </w:r>
-    </w:p>
-    <w:p>
-      <w:pPr>
-        <w:rPr>
-          <w:sz w:val="22"/>
-        </w:rPr>
-      </w:pPr>
-      <w:proofErr w:type="gramStart"/>
-      <w:r>
-        <w:rPr>
-          <w:sz w:val="22"/>
-        </w:rPr>
-        <w:t>Fly(</w:t>
-      </w:r>
-      <w:proofErr w:type="gramEnd"/>
-      <w:r>
-        <w:rPr>
-          <w:sz w:val="22"/>
-        </w:rPr>
-        <w:t>P1, SFO, ATL)</w:t>
-      </w:r>
-    </w:p>
-    <w:p>
-      <w:pPr>
-        <w:rPr>
-          <w:sz w:val="22"/>
-        </w:rPr>
-      </w:pPr>
-      <w:proofErr w:type="gramStart"/>
-      <w:r>
-        <w:rPr>
-          <w:sz w:val="22"/>
-        </w:rPr>
-        <w:t>Load(</w:t>
-      </w:r>
-      <w:proofErr w:type="gramEnd"/>
-      <w:r>
-        <w:rPr>
-          <w:sz w:val="22"/>
-        </w:rPr>
-        <w:t>C3, P1, ATL)</w:t>
-      </w:r>
-    </w:p>
-    <w:p>
-      <w:pPr>
-        <w:rPr>
-          <w:sz w:val="22"/>
-        </w:rPr>
-      </w:pPr>
-      <w:proofErr w:type="gramStart"/>
-      <w:r>
-        <w:rPr>
-          <w:sz w:val="22"/>
-        </w:rPr>
-        <w:t>Fly(</w:t>
-      </w:r>
-      <w:proofErr w:type="gramEnd"/>
-      <w:r>
-        <w:rPr>
-          <w:sz w:val="22"/>
-        </w:rPr>
-        <w:t>P1, ATL, JFK)</w:t>
-      </w:r>
-    </w:p>
-    <w:p>
-      <w:pPr>
-        <w:rPr>
-          <w:sz w:val="22"/>
-        </w:rPr>
-      </w:pPr>
-      <w:proofErr w:type="gramStart"/>
-      <w:r>
-        <w:rPr>
-          <w:sz w:val="22"/>
-        </w:rPr>
-        <w:t>Unload(</w:t>
-      </w:r>
-      <w:proofErr w:type="gramEnd"/>
-      <w:r>
-        <w:rPr>
-          <w:sz w:val="22"/>
-        </w:rPr>
-        <w:t>C1, P1, JFK)</w:t>
-      </w:r>
-    </w:p>
-    <w:p>
-      <w:pPr>
-        <w:rPr>
-          <w:sz w:val="22"/>
-        </w:rPr>
-      </w:pPr>
-      <w:proofErr w:type="gramStart"/>
-      <w:r>
-        <w:rPr>
-          <w:sz w:val="22"/>
-        </w:rPr>
-        <w:t>Unload(</w:t>
-      </w:r>
-      <w:proofErr w:type="gramEnd"/>
-      <w:r>
-        <w:rPr>
-          <w:sz w:val="22"/>
-        </w:rPr>
-        <w:t>C3, P1, JFK)</w:t>
-      </w:r>
-    </w:p>
-    <w:p>
-      <w:pPr>
-        <w:rPr>
-          <w:sz w:val="22"/>
-        </w:rPr>
-      </w:pPr>
-      <w:proofErr w:type="gramStart"/>
-      <w:r>
-        <w:rPr>
-          <w:sz w:val="22"/>
-        </w:rPr>
-        <w:t>Fly(</w:t>
-      </w:r>
-      <w:proofErr w:type="gramEnd"/>
-      <w:r>
-        <w:rPr>
-          <w:sz w:val="22"/>
-        </w:rPr>
-        <w:t>P2, ORD, SFO)</w:t>
-      </w:r>
-    </w:p>
-    <w:p>
-      <w:pPr>
-        <w:rPr>
-          <w:sz w:val="22"/>
-        </w:rPr>
-      </w:pPr>
-      <w:proofErr w:type="gramStart"/>
-      <w:r>
-        <w:rPr>
-          <w:sz w:val="22"/>
-        </w:rPr>
-        <w:t>Unload(</w:t>
-      </w:r>
-      <w:proofErr w:type="gramEnd"/>
-      <w:r>
-        <w:rPr>
-          <w:sz w:val="22"/>
-        </w:rPr>
-        <w:t>C2, P2, SFO)</w:t>
-      </w:r>
-    </w:p>
-    <w:p>
-      <w:pPr>
-        <w:rPr>
-          <w:sz w:val="22"/>
-        </w:rPr>
-      </w:pPr>
-      <w:proofErr w:type="gramStart"/>
-      <w:r>
-        <w:rPr>
-          <w:sz w:val="22"/>
-        </w:rPr>
-        <w:t>Unload(</w:t>
-      </w:r>
-      <w:proofErr w:type="gramEnd"/>
-      <w:r>
-        <w:rPr>
-          <w:sz w:val="22"/>
-        </w:rPr>
-        <w:t>C4, P2, SFO)</w:t>
-      </w:r>
-    </w:p>
-    <w:p>
-      <w:pPr>
-        <w:rPr>
-          <w:sz w:val="22"/>
-        </w:rPr>
-      </w:pPr>
-    </w:p>
-    <w:p>
-      <w:pPr>
-        <w:rPr>
-          <w:rFonts w:hint="eastAsia"/>
-          <w:sz w:val="22"/>
-        </w:rPr>
-      </w:pPr>
-      <w:r>
-        <w:rPr>
-          <w:rFonts w:hint="eastAsia"/>
-          <w:sz w:val="22"/>
-        </w:rPr>
-        <w:t>Breadth First Search</w:t>
-      </w:r>
+        <w:t>12  Time</w:t>
+      </w:r>
+      <w:proofErr w:type="gramEnd"/>
+      <w:r>
+        <w:rPr>
+          <w:sz w:val="22"/>
+        </w:rPr>
+        <w:t xml:space="preserve"> elapsed in seconds: 39.438466942479295</w:t>
+      </w:r>
+    </w:p>
+    <w:p>
+      <w:pPr>
+        <w:rPr>
+          <w:sz w:val="22"/>
+        </w:rPr>
+      </w:pPr>
     </w:p>
     <w:p>
       <w:pPr>
@@ -1349,8 +2136,15 @@
         <w:rPr>
           <w:sz w:val="22"/>
         </w:rPr>
-        <w:t xml:space="preserve">  14663       18098       129631</w:t>
-      </w:r>
+        <w:t xml:space="preserve">   5040        5042       44944</w:t>
+      </w:r>
+    </w:p>
+    <w:p>
+      <w:pPr>
+        <w:rPr>
+          <w:sz w:val="22"/>
+        </w:rPr>
+      </w:pPr>
     </w:p>
     <w:p>
       <w:pPr>
@@ -1376,175 +2170,29 @@
         <w:rPr>
           <w:sz w:val="22"/>
         </w:rPr>
-        <w:t xml:space="preserve"> elapsed in seconds: 69.50336042818849</w:t>
-      </w:r>
-    </w:p>
-    <w:p>
-      <w:pPr>
-        <w:rPr>
-          <w:sz w:val="22"/>
-        </w:rPr>
-      </w:pPr>
-      <w:r>
-        <w:rPr>
-          <w:sz w:val="22"/>
-        </w:rPr>
-        <w:t>S</w:t>
-      </w:r>
-      <w:r>
-        <w:rPr>
-          <w:rFonts w:hint="eastAsia"/>
-          <w:sz w:val="22"/>
-        </w:rPr>
-        <w:t>olution</w:t>
-      </w:r>
-      <w:r>
-        <w:rPr>
-          <w:sz w:val="22"/>
-        </w:rPr>
-        <w:t xml:space="preserve"> is optimal</w:t>
-      </w:r>
-    </w:p>
-    <w:p>
-      <w:pPr>
-        <w:rPr>
-          <w:sz w:val="22"/>
-        </w:rPr>
-      </w:pPr>
-    </w:p>
-    <w:p>
-      <w:pPr>
-        <w:rPr>
-          <w:rFonts w:hint="eastAsia"/>
-          <w:sz w:val="22"/>
-        </w:rPr>
-      </w:pPr>
-      <w:r>
-        <w:rPr>
-          <w:rFonts w:hint="eastAsia"/>
-          <w:sz w:val="22"/>
-        </w:rPr>
-        <w:t>Depth First Tree Search:</w:t>
-      </w:r>
-    </w:p>
-    <w:p>
-      <w:pPr>
-        <w:rPr>
-          <w:sz w:val="22"/>
-        </w:rPr>
-      </w:pPr>
-      <w:r>
-        <w:rPr>
-          <w:sz w:val="22"/>
-        </w:rPr>
-        <w:t>Expansions   Goal Tests   New Nodes</w:t>
-      </w:r>
-    </w:p>
-    <w:p>
-      <w:pPr>
-        <w:rPr>
-          <w:sz w:val="22"/>
-        </w:rPr>
-      </w:pPr>
-      <w:r>
-        <w:rPr>
-          <w:sz w:val="22"/>
-        </w:rPr>
-        <w:t xml:space="preserve">   408         409         3364</w:t>
-      </w:r>
-    </w:p>
-    <w:p>
-      <w:pPr>
-        <w:rPr>
-          <w:sz w:val="22"/>
-        </w:rPr>
-      </w:pPr>
-      <w:r>
-        <w:rPr>
-          <w:sz w:val="22"/>
-        </w:rPr>
-        <w:t xml:space="preserve">Plan length: </w:t>
-      </w:r>
-      <w:proofErr w:type="gramStart"/>
-      <w:r>
-        <w:rPr>
-          <w:sz w:val="22"/>
-        </w:rPr>
-        <w:t>392  Time</w:t>
-      </w:r>
-      <w:proofErr w:type="gramEnd"/>
-      <w:r>
-        <w:rPr>
-          <w:sz w:val="22"/>
-        </w:rPr>
-        <w:t xml:space="preserve"> elapsed in seconds: 1.1771682549872313</w:t>
-      </w:r>
-    </w:p>
-    <w:p>
-      <w:pPr>
-        <w:rPr>
-          <w:sz w:val="22"/>
-        </w:rPr>
-      </w:pPr>
-      <w:r>
-        <w:rPr>
-          <w:sz w:val="22"/>
-        </w:rPr>
-        <w:t>The solution is not optimal</w:t>
-      </w:r>
-    </w:p>
-    <w:p>
-      <w:pPr>
-        <w:rPr>
-          <w:sz w:val="22"/>
-        </w:rPr>
-      </w:pPr>
-    </w:p>
-    <w:p>
-      <w:pPr>
-        <w:rPr>
-          <w:sz w:val="22"/>
-        </w:rPr>
-      </w:pPr>
-      <w:proofErr w:type="spellStart"/>
-      <w:r>
-        <w:rPr>
-          <w:sz w:val="22"/>
-        </w:rPr>
-        <w:t>astar_search</w:t>
-      </w:r>
-      <w:proofErr w:type="spellEnd"/>
-      <w:r>
-        <w:rPr>
-          <w:sz w:val="22"/>
-        </w:rPr>
-        <w:t xml:space="preserve"> h_1:</w:t>
-      </w:r>
-    </w:p>
-    <w:p>
-      <w:pPr>
-        <w:rPr>
-          <w:sz w:val="22"/>
-        </w:rPr>
-      </w:pPr>
-      <w:r>
-        <w:rPr>
-          <w:sz w:val="22"/>
-        </w:rPr>
-        <w:t>Expansions   Goal Tests   New Nodes</w:t>
-      </w:r>
-    </w:p>
-    <w:p>
-      <w:pPr>
-        <w:rPr>
-          <w:sz w:val="22"/>
-        </w:rPr>
-      </w:pPr>
-      <w:r>
-        <w:rPr>
-          <w:sz w:val="22"/>
-        </w:rPr>
-        <w:t xml:space="preserve">  18235       18237       159716</w:t>
+        <w:t xml:space="preserve"> elapsed in seconds: 12.491569348969588</w:t>
+      </w:r>
+    </w:p>
+    <w:p>
+      <w:pPr>
+        <w:rPr>
+          <w:sz w:val="22"/>
+        </w:rPr>
+      </w:pPr>
+    </w:p>
+    <w:p>
+      <w:pPr>
+        <w:rPr>
+          <w:rFonts w:hint="eastAsia"/>
+          <w:sz w:val="22"/>
+        </w:rPr>
+      </w:pPr>
+      <w:r>
+        <w:rPr>
+          <w:rFonts w:hint="eastAsia"/>
+          <w:sz w:val="22"/>
+        </w:rPr>
+        <w:t>A* level sum</w:t>
       </w:r>
       <w:bookmarkStart w:id="0" w:name="_GoBack"/>
       <w:bookmarkEnd w:id="0"/>
@@ -1559,7 +2207,39 @@
         <w:rPr>
           <w:sz w:val="22"/>
         </w:rPr>
-        <w:lastRenderedPageBreak/>
+        <w:t>Expansions   Goal Tests   New Nodes</w:t>
+      </w:r>
+    </w:p>
+    <w:p>
+      <w:pPr>
+        <w:rPr>
+          <w:sz w:val="22"/>
+        </w:rPr>
+      </w:pPr>
+      <w:r>
+        <w:rPr>
+          <w:sz w:val="22"/>
+        </w:rPr>
+        <w:t xml:space="preserve">   316         318         2912</w:t>
+      </w:r>
+    </w:p>
+    <w:p>
+      <w:pPr>
+        <w:rPr>
+          <w:sz w:val="22"/>
+        </w:rPr>
+      </w:pPr>
+    </w:p>
+    <w:p>
+      <w:pPr>
+        <w:rPr>
+          <w:sz w:val="22"/>
+        </w:rPr>
+      </w:pPr>
+      <w:r>
+        <w:rPr>
+          <w:sz w:val="22"/>
+        </w:rPr>
         <w:t xml:space="preserve">Plan length: </w:t>
       </w:r>
       <w:proofErr w:type="gramStart"/>
@@ -1574,6 +2254,88 @@
         <w:rPr>
           <w:sz w:val="22"/>
         </w:rPr>
+        <w:t xml:space="preserve"> elapsed in seconds: 574.1419595951284</w:t>
+      </w:r>
+    </w:p>
+    <w:p>
+      <w:pPr>
+        <w:rPr>
+          <w:rFonts w:hint="eastAsia"/>
+          <w:sz w:val="22"/>
+        </w:rPr>
+      </w:pPr>
+    </w:p>
+    <w:p>
+      <w:pPr>
+        <w:rPr>
+          <w:sz w:val="22"/>
+        </w:rPr>
+      </w:pPr>
+      <w:proofErr w:type="spellStart"/>
+      <w:r>
+        <w:rPr>
+          <w:sz w:val="22"/>
+        </w:rPr>
+        <w:t>astar_search</w:t>
+      </w:r>
+      <w:proofErr w:type="spellEnd"/>
+      <w:r>
+        <w:rPr>
+          <w:sz w:val="22"/>
+        </w:rPr>
+        <w:t xml:space="preserve"> h_1:</w:t>
+      </w:r>
+    </w:p>
+    <w:p>
+      <w:pPr>
+        <w:rPr>
+          <w:sz w:val="22"/>
+        </w:rPr>
+      </w:pPr>
+      <w:r>
+        <w:rPr>
+          <w:sz w:val="22"/>
+        </w:rPr>
+        <w:t>Expansions   Goal Tests   New Nodes</w:t>
+      </w:r>
+    </w:p>
+    <w:p>
+      <w:pPr>
+        <w:rPr>
+          <w:sz w:val="22"/>
+        </w:rPr>
+      </w:pPr>
+      <w:r>
+        <w:rPr>
+          <w:sz w:val="22"/>
+        </w:rPr>
+        <w:t xml:space="preserve">  18235       18237       159716</w:t>
+      </w:r>
+    </w:p>
+    <w:p>
+      <w:pPr>
+        <w:rPr>
+          <w:sz w:val="22"/>
+        </w:rPr>
+      </w:pPr>
+      <w:r>
+        <w:rPr>
+          <w:sz w:val="22"/>
+        </w:rPr>
+        <w:t xml:space="preserve">Plan length: </w:t>
+      </w:r>
+      <w:proofErr w:type="gramStart"/>
+      <w:r>
+        <w:rPr>
+          <w:sz w:val="22"/>
+        </w:rPr>
+        <w:t>12  Time</w:t>
+      </w:r>
+      <w:proofErr w:type="gramEnd"/>
+      <w:r>
+        <w:rPr>
+          <w:sz w:val="22"/>
+        </w:rPr>
         <w:t xml:space="preserve"> elapsed in seconds: 33.875107940290974</w:t>
       </w:r>
     </w:p>
@@ -1590,13 +2352,7 @@
         <w:t>Solution is optimal</w:t>
       </w:r>
     </w:p>
-    <w:p>
-      <w:pPr>
-        <w:rPr>
-          <w:rFonts w:hint="eastAsia"/>
-        </w:rPr>
-      </w:pPr>
-    </w:p>
+    <w:p/>
     <w:sectPr>
       <w:pgSz w:w="12240" w:h="15840"/>
       <w:pgMar w:top="1440" w:right="1800" w:bottom="1440" w:left="1800" w:header="720" w:footer="720" w:gutter="0"/>
@@ -1731,6 +2487,7 @@
     <w:lsdException w:name="HTML Sample" w:semiHidden="1" w:unhideWhenUsed="1"/>
     <w:lsdException w:name="HTML Typewriter" w:semiHidden="1" w:unhideWhenUsed="1"/>
     <w:lsdException w:name="HTML Variable" w:semiHidden="1" w:unhideWhenUsed="1"/>
+    <w:lsdException w:name="Normal Table" w:semiHidden="1" w:unhideWhenUsed="1"/>
     <w:lsdException w:name="annotation subject" w:semiHidden="1" w:unhideWhenUsed="1"/>
     <w:lsdException w:name="No List" w:semiHidden="1" w:unhideWhenUsed="1"/>
     <w:lsdException w:name="Outline List 1" w:semiHidden="1" w:unhideWhenUsed="1"/>
@@ -1777,8 +2534,10 @@
     <w:lsdException w:name="Table Subtle 2" w:semiHidden="1" w:unhideWhenUsed="1"/>
     <w:lsdException w:name="Table Web 1" w:semiHidden="1" w:unhideWhenUsed="1"/>
     <w:lsdException w:name="Table Web 2" w:semiHidden="1" w:unhideWhenUsed="1"/>
+    <w:lsdException w:name="Table Web 3" w:semiHidden="1" w:unhideWhenUsed="1"/>
     <w:lsdException w:name="Balloon Text" w:semiHidden="1" w:unhideWhenUsed="1"/>
     <w:lsdException w:name="Table Grid" w:uiPriority="39"/>
+    <w:lsdException w:name="Table Theme" w:semiHidden="1" w:unhideWhenUsed="1"/>
     <w:lsdException w:name="Placeholder Text" w:semiHidden="1"/>
     <w:lsdException w:name="No Spacing" w:uiPriority="1" w:qFormat="1"/>
     <w:lsdException w:name="Light Shading" w:uiPriority="60"/>

</xml_diff>